<commit_message>
Update Log Inspektora Bozovic.docx
</commit_message>
<xml_diff>
--- a/FR/Log Inspektora Bozovic.docx
+++ b/FR/Log Inspektora Bozovic.docx
@@ -19,8 +19,8 @@
         <w:gridCol w:w="709"/>
         <w:gridCol w:w="567"/>
         <w:gridCol w:w="283"/>
-        <w:gridCol w:w="1418"/>
-        <w:gridCol w:w="425"/>
+        <w:gridCol w:w="1263"/>
+        <w:gridCol w:w="580"/>
         <w:gridCol w:w="709"/>
         <w:gridCol w:w="425"/>
         <w:gridCol w:w="95"/>
@@ -39,12 +39,6 @@
         <w:gridCol w:w="546"/>
       </w:tblGrid>
       <w:tr>
-        <w:tblPrEx>
-          <w:tblCellMar>
-            <w:top w:w="0" w:type="dxa"/>
-            <w:bottom w:w="0" w:type="dxa"/>
-          </w:tblCellMar>
-        </w:tblPrEx>
         <w:trPr>
           <w:cantSplit/>
         </w:trPr>
@@ -168,18 +162,21 @@
                 <w:sz w:val="22"/>
                 <w:lang w:val="sr-Latn-RS"/>
               </w:rPr>
-              <w:t xml:space="preserve">  od  _____</w:t>
+              <w:t xml:space="preserve">  od  </w:t>
+            </w:r>
+            <w:r>
+              <w:rPr>
+                <w:b/>
+                <w:position w:val="6"/>
+                <w:sz w:val="24"/>
+                <w:lang w:val="sr-Latn-RS"/>
+              </w:rPr>
+              <w:t>2</w:t>
             </w:r>
           </w:p>
         </w:tc>
       </w:tr>
       <w:tr>
-        <w:tblPrEx>
-          <w:tblCellMar>
-            <w:top w:w="0" w:type="dxa"/>
-            <w:bottom w:w="0" w:type="dxa"/>
-          </w:tblCellMar>
-        </w:tblPrEx>
         <w:tc>
           <w:tcPr>
             <w:tcW w:w="1276" w:type="dxa"/>
@@ -243,7 +240,21 @@
                 <w:sz w:val="24"/>
                 <w:lang w:val="sr-Latn-RS"/>
               </w:rPr>
-              <w:t>F1 Ultimate team</w:t>
+              <w:t xml:space="preserve">F1 Ultimate </w:t>
+            </w:r>
+            <w:r>
+              <w:rPr>
+                <w:sz w:val="24"/>
+                <w:lang w:val="sr-Latn-RS"/>
+              </w:rPr>
+              <w:t>T</w:t>
+            </w:r>
+            <w:r>
+              <w:rPr>
+                <w:sz w:val="24"/>
+                <w:lang w:val="sr-Latn-RS"/>
+              </w:rPr>
+              <w:t>eam</w:t>
             </w:r>
           </w:p>
           <w:p>
@@ -382,12 +393,6 @@
         </w:tc>
       </w:tr>
       <w:tr>
-        <w:tblPrEx>
-          <w:tblCellMar>
-            <w:top w:w="0" w:type="dxa"/>
-            <w:bottom w:w="0" w:type="dxa"/>
-          </w:tblCellMar>
-        </w:tblPrEx>
         <w:tc>
           <w:tcPr>
             <w:tcW w:w="1276" w:type="dxa"/>
@@ -448,12 +453,6 @@
         </w:tc>
       </w:tr>
       <w:tr>
-        <w:tblPrEx>
-          <w:tblCellMar>
-            <w:top w:w="0" w:type="dxa"/>
-            <w:bottom w:w="0" w:type="dxa"/>
-          </w:tblCellMar>
-        </w:tblPrEx>
         <w:tc>
           <w:tcPr>
             <w:tcW w:w="1276" w:type="dxa"/>
@@ -540,12 +539,6 @@
         </w:tc>
       </w:tr>
       <w:tr>
-        <w:tblPrEx>
-          <w:tblCellMar>
-            <w:top w:w="0" w:type="dxa"/>
-            <w:bottom w:w="0" w:type="dxa"/>
-          </w:tblCellMar>
-        </w:tblPrEx>
         <w:tc>
           <w:tcPr>
             <w:tcW w:w="3970" w:type="dxa"/>
@@ -680,12 +673,6 @@
         </w:tc>
       </w:tr>
       <w:tr>
-        <w:tblPrEx>
-          <w:tblCellMar>
-            <w:top w:w="0" w:type="dxa"/>
-            <w:bottom w:w="0" w:type="dxa"/>
-          </w:tblCellMar>
-        </w:tblPrEx>
         <w:tc>
           <w:tcPr>
             <w:tcW w:w="3970" w:type="dxa"/>
@@ -777,12 +764,6 @@
         </w:tc>
       </w:tr>
       <w:tr>
-        <w:tblPrEx>
-          <w:tblCellMar>
-            <w:top w:w="0" w:type="dxa"/>
-            <w:bottom w:w="0" w:type="dxa"/>
-          </w:tblCellMar>
-        </w:tblPrEx>
         <w:tc>
           <w:tcPr>
             <w:tcW w:w="4820" w:type="dxa"/>
@@ -812,15 +793,7 @@
                 <w:sz w:val="24"/>
                 <w:lang w:val="sr-Latn-RS"/>
               </w:rPr>
-              <w:t>Uloga u FR procesu (</w:t>
-            </w:r>
-            <w:r>
-              <w:rPr>
-                <w:b/>
-                <w:sz w:val="24"/>
-                <w:lang w:val="sr-Latn-RS"/>
-              </w:rPr>
-              <w:t xml:space="preserve">oznaciti: </w:t>
+              <w:t xml:space="preserve">Uloga u FR procesu (oznaciti: </w:t>
             </w:r>
             <w:r>
               <w:rPr>
@@ -940,12 +913,6 @@
         </w:tc>
       </w:tr>
       <w:tr>
-        <w:tblPrEx>
-          <w:tblCellMar>
-            <w:top w:w="0" w:type="dxa"/>
-            <w:bottom w:w="0" w:type="dxa"/>
-          </w:tblCellMar>
-        </w:tblPrEx>
         <w:trPr>
           <w:cantSplit/>
           <w:trHeight w:val="270"/>
@@ -1185,12 +1152,6 @@
         </w:tc>
       </w:tr>
       <w:tr>
-        <w:tblPrEx>
-          <w:tblCellMar>
-            <w:top w:w="0" w:type="dxa"/>
-            <w:bottom w:w="0" w:type="dxa"/>
-          </w:tblCellMar>
-        </w:tblPrEx>
         <w:trPr>
           <w:cantSplit/>
           <w:trHeight w:val="270"/>
@@ -1313,18 +1274,12 @@
         </w:tc>
       </w:tr>
       <w:tr>
-        <w:tblPrEx>
-          <w:tblCellMar>
-            <w:top w:w="0" w:type="dxa"/>
-            <w:bottom w:w="0" w:type="dxa"/>
-          </w:tblCellMar>
-        </w:tblPrEx>
         <w:trPr>
           <w:cantSplit/>
         </w:trPr>
         <w:tc>
           <w:tcPr>
-            <w:tcW w:w="6238" w:type="dxa"/>
+            <w:tcW w:w="6083" w:type="dxa"/>
             <w:gridSpan w:val="10"/>
             <w:vMerge w:val="restart"/>
             <w:tcBorders>
@@ -1543,7 +1498,7 @@
         </w:tc>
         <w:tc>
           <w:tcPr>
-            <w:tcW w:w="4540" w:type="dxa"/>
+            <w:tcW w:w="4695" w:type="dxa"/>
             <w:gridSpan w:val="17"/>
             <w:tcBorders>
               <w:top w:val="double" w:sz="4" w:space="0" w:color="auto"/>
@@ -1576,18 +1531,12 @@
         </w:tc>
       </w:tr>
       <w:tr>
-        <w:tblPrEx>
-          <w:tblCellMar>
-            <w:top w:w="0" w:type="dxa"/>
-            <w:bottom w:w="0" w:type="dxa"/>
-          </w:tblCellMar>
-        </w:tblPrEx>
         <w:trPr>
           <w:cantSplit/>
         </w:trPr>
         <w:tc>
           <w:tcPr>
-            <w:tcW w:w="6238" w:type="dxa"/>
+            <w:tcW w:w="6083" w:type="dxa"/>
             <w:gridSpan w:val="10"/>
             <w:vMerge/>
             <w:tcBorders>
@@ -1611,7 +1560,7 @@
         </w:tc>
         <w:tc>
           <w:tcPr>
-            <w:tcW w:w="1134" w:type="dxa"/>
+            <w:tcW w:w="1289" w:type="dxa"/>
             <w:gridSpan w:val="2"/>
             <w:tcBorders>
               <w:top w:val="single" w:sz="6" w:space="0" w:color="auto"/>
@@ -1697,18 +1646,12 @@
         </w:tc>
       </w:tr>
       <w:tr>
-        <w:tblPrEx>
-          <w:tblCellMar>
-            <w:top w:w="0" w:type="dxa"/>
-            <w:bottom w:w="0" w:type="dxa"/>
-          </w:tblCellMar>
-        </w:tblPrEx>
         <w:trPr>
           <w:cantSplit/>
         </w:trPr>
         <w:tc>
           <w:tcPr>
-            <w:tcW w:w="6238" w:type="dxa"/>
+            <w:tcW w:w="6083" w:type="dxa"/>
             <w:gridSpan w:val="10"/>
             <w:vMerge/>
             <w:tcBorders>
@@ -1732,7 +1675,7 @@
         </w:tc>
         <w:tc>
           <w:tcPr>
-            <w:tcW w:w="1134" w:type="dxa"/>
+            <w:tcW w:w="1289" w:type="dxa"/>
             <w:gridSpan w:val="2"/>
             <w:tcBorders>
               <w:left w:val="double" w:sz="4" w:space="0" w:color="auto"/>
@@ -1807,22 +1750,23 @@
                 <w:lang w:val="sr-Latn-RS"/>
               </w:rPr>
             </w:pPr>
+            <w:r>
+              <w:rPr>
+                <w:sz w:val="24"/>
+                <w:lang w:val="sr-Latn-RS"/>
+              </w:rPr>
+              <w:t>3</w:t>
+            </w:r>
           </w:p>
         </w:tc>
       </w:tr>
       <w:tr>
-        <w:tblPrEx>
-          <w:tblCellMar>
-            <w:top w:w="0" w:type="dxa"/>
-            <w:bottom w:w="0" w:type="dxa"/>
-          </w:tblCellMar>
-        </w:tblPrEx>
         <w:trPr>
           <w:cantSplit/>
         </w:trPr>
         <w:tc>
           <w:tcPr>
-            <w:tcW w:w="6238" w:type="dxa"/>
+            <w:tcW w:w="6083" w:type="dxa"/>
             <w:gridSpan w:val="10"/>
             <w:vMerge/>
             <w:tcBorders>
@@ -1846,7 +1790,7 @@
         </w:tc>
         <w:tc>
           <w:tcPr>
-            <w:tcW w:w="1134" w:type="dxa"/>
+            <w:tcW w:w="1289" w:type="dxa"/>
             <w:gridSpan w:val="2"/>
             <w:tcBorders>
               <w:top w:val="single" w:sz="6" w:space="0" w:color="auto"/>
@@ -1899,7 +1843,14 @@
                 <w:sz w:val="24"/>
                 <w:lang w:val="sr-Latn-RS"/>
               </w:rPr>
-              <w:t>12</w:t>
+              <w:t>1</w:t>
+            </w:r>
+            <w:r>
+              <w:rPr>
+                <w:sz w:val="24"/>
+                <w:lang w:val="sr-Latn-RS"/>
+              </w:rPr>
+              <w:t>1</w:t>
             </w:r>
           </w:p>
         </w:tc>
@@ -1924,22 +1875,23 @@
                 <w:lang w:val="sr-Latn-RS"/>
               </w:rPr>
             </w:pPr>
+            <w:r>
+              <w:rPr>
+                <w:sz w:val="24"/>
+                <w:lang w:val="sr-Latn-RS"/>
+              </w:rPr>
+              <w:t>18</w:t>
+            </w:r>
           </w:p>
         </w:tc>
       </w:tr>
       <w:tr>
-        <w:tblPrEx>
-          <w:tblCellMar>
-            <w:top w:w="0" w:type="dxa"/>
-            <w:bottom w:w="0" w:type="dxa"/>
-          </w:tblCellMar>
-        </w:tblPrEx>
         <w:trPr>
           <w:cantSplit/>
         </w:trPr>
         <w:tc>
           <w:tcPr>
-            <w:tcW w:w="6238" w:type="dxa"/>
+            <w:tcW w:w="6083" w:type="dxa"/>
             <w:gridSpan w:val="10"/>
             <w:vMerge/>
             <w:tcBorders>
@@ -1963,7 +1915,7 @@
         </w:tc>
         <w:tc>
           <w:tcPr>
-            <w:tcW w:w="1134" w:type="dxa"/>
+            <w:tcW w:w="1289" w:type="dxa"/>
             <w:gridSpan w:val="2"/>
             <w:tcBorders>
               <w:top w:val="single" w:sz="6" w:space="0" w:color="auto"/>
@@ -2039,22 +1991,23 @@
                 <w:lang w:val="sr-Latn-RS"/>
               </w:rPr>
             </w:pPr>
+            <w:r>
+              <w:rPr>
+                <w:sz w:val="24"/>
+                <w:lang w:val="sr-Latn-RS"/>
+              </w:rPr>
+              <w:t>2</w:t>
+            </w:r>
           </w:p>
         </w:tc>
       </w:tr>
       <w:tr>
-        <w:tblPrEx>
-          <w:tblCellMar>
-            <w:top w:w="0" w:type="dxa"/>
-            <w:bottom w:w="0" w:type="dxa"/>
-          </w:tblCellMar>
-        </w:tblPrEx>
         <w:trPr>
           <w:cantSplit/>
         </w:trPr>
         <w:tc>
           <w:tcPr>
-            <w:tcW w:w="6238" w:type="dxa"/>
+            <w:tcW w:w="6083" w:type="dxa"/>
             <w:gridSpan w:val="10"/>
             <w:vMerge/>
             <w:tcBorders>
@@ -2078,7 +2031,123 @@
         </w:tc>
         <w:tc>
           <w:tcPr>
-            <w:tcW w:w="1134" w:type="dxa"/>
+            <w:tcW w:w="1289" w:type="dxa"/>
+            <w:gridSpan w:val="2"/>
+            <w:tcBorders>
+              <w:top w:val="single" w:sz="6" w:space="0" w:color="auto"/>
+              <w:left w:val="double" w:sz="4" w:space="0" w:color="auto"/>
+              <w:right w:val="single" w:sz="4" w:space="0" w:color="auto"/>
+            </w:tcBorders>
+          </w:tcPr>
+          <w:p>
+            <w:pPr>
+              <w:tabs>
+                <w:tab w:val="left" w:pos="2880"/>
+              </w:tabs>
+              <w:rPr>
+                <w:sz w:val="24"/>
+                <w:lang w:val="sr-Latn-RS"/>
+              </w:rPr>
+            </w:pPr>
+            <w:r>
+              <w:rPr>
+                <w:sz w:val="24"/>
+                <w:lang w:val="sr-Latn-RS"/>
+              </w:rPr>
+              <w:t>Napomene</w:t>
+            </w:r>
+          </w:p>
+        </w:tc>
+        <w:tc>
+          <w:tcPr>
+            <w:tcW w:w="1701" w:type="dxa"/>
+            <w:gridSpan w:val="8"/>
+            <w:tcBorders>
+              <w:top w:val="single" w:sz="6" w:space="0" w:color="auto"/>
+              <w:left w:val="nil"/>
+              <w:right w:val="single" w:sz="6" w:space="0" w:color="auto"/>
+            </w:tcBorders>
+          </w:tcPr>
+          <w:p>
+            <w:pPr>
+              <w:tabs>
+                <w:tab w:val="left" w:pos="2880"/>
+              </w:tabs>
+              <w:rPr>
+                <w:sz w:val="24"/>
+                <w:lang w:val="sr-Latn-RS"/>
+              </w:rPr>
+            </w:pPr>
+            <w:r>
+              <w:rPr>
+                <w:sz w:val="24"/>
+                <w:lang w:val="sr-Latn-RS"/>
+              </w:rPr>
+              <w:t>0</w:t>
+            </w:r>
+          </w:p>
+        </w:tc>
+        <w:tc>
+          <w:tcPr>
+            <w:tcW w:w="1705" w:type="dxa"/>
+            <w:gridSpan w:val="7"/>
+            <w:tcBorders>
+              <w:top w:val="single" w:sz="6" w:space="0" w:color="auto"/>
+              <w:left w:val="single" w:sz="6" w:space="0" w:color="auto"/>
+              <w:right w:val="single" w:sz="6" w:space="0" w:color="auto"/>
+            </w:tcBorders>
+          </w:tcPr>
+          <w:p>
+            <w:pPr>
+              <w:tabs>
+                <w:tab w:val="left" w:pos="2880"/>
+              </w:tabs>
+              <w:rPr>
+                <w:sz w:val="24"/>
+                <w:lang w:val="sr-Latn-RS"/>
+              </w:rPr>
+            </w:pPr>
+            <w:r>
+              <w:rPr>
+                <w:sz w:val="24"/>
+                <w:lang w:val="sr-Latn-RS"/>
+              </w:rPr>
+              <w:t>1</w:t>
+            </w:r>
+          </w:p>
+        </w:tc>
+      </w:tr>
+      <w:tr>
+        <w:trPr>
+          <w:cantSplit/>
+        </w:trPr>
+        <w:tc>
+          <w:tcPr>
+            <w:tcW w:w="6083" w:type="dxa"/>
+            <w:gridSpan w:val="10"/>
+            <w:vMerge/>
+            <w:tcBorders>
+              <w:left w:val="single" w:sz="6" w:space="0" w:color="auto"/>
+              <w:bottom w:val="double" w:sz="4" w:space="0" w:color="auto"/>
+            </w:tcBorders>
+          </w:tcPr>
+          <w:p>
+            <w:pPr>
+              <w:tabs>
+                <w:tab w:val="left" w:pos="2250"/>
+                <w:tab w:val="center" w:pos="6390"/>
+                <w:tab w:val="center" w:pos="6840"/>
+              </w:tabs>
+              <w:rPr>
+                <w:sz w:val="18"/>
+                <w:lang w:val="sr-Latn-RS"/>
+              </w:rPr>
+            </w:pPr>
+          </w:p>
+        </w:tc>
+        <w:tc>
+          <w:tcPr>
+            <w:tcW w:w="1289" w:type="dxa"/>
             <w:gridSpan w:val="2"/>
             <w:tcBorders>
               <w:top w:val="single" w:sz="12" w:space="0" w:color="auto"/>
@@ -2159,16 +2228,19 @@
                 <w:lang w:val="sr-Latn-RS"/>
               </w:rPr>
             </w:pPr>
+            <w:r>
+              <w:rPr>
+                <w:sz w:val="24"/>
+                <w:lang w:val="sr-Latn-RS"/>
+              </w:rPr>
+              <w:t>24</w:t>
+            </w:r>
+            <w:bookmarkStart w:id="3" w:name="_GoBack"/>
+            <w:bookmarkEnd w:id="3"/>
           </w:p>
         </w:tc>
       </w:tr>
       <w:tr>
-        <w:tblPrEx>
-          <w:tblCellMar>
-            <w:top w:w="0" w:type="dxa"/>
-            <w:bottom w:w="0" w:type="dxa"/>
-          </w:tblCellMar>
-        </w:tblPrEx>
         <w:tc>
           <w:tcPr>
             <w:tcW w:w="10778" w:type="dxa"/>
@@ -2202,12 +2274,6 @@
         </w:tc>
       </w:tr>
       <w:tr>
-        <w:tblPrEx>
-          <w:tblCellMar>
-            <w:top w:w="0" w:type="dxa"/>
-            <w:bottom w:w="0" w:type="dxa"/>
-          </w:tblCellMar>
-        </w:tblPrEx>
         <w:tc>
           <w:tcPr>
             <w:tcW w:w="378" w:type="dxa"/>
@@ -2443,12 +2509,6 @@
         </w:tc>
       </w:tr>
       <w:tr>
-        <w:tblPrEx>
-          <w:tblCellMar>
-            <w:top w:w="0" w:type="dxa"/>
-            <w:bottom w:w="0" w:type="dxa"/>
-          </w:tblCellMar>
-        </w:tblPrEx>
         <w:tc>
           <w:tcPr>
             <w:tcW w:w="378" w:type="dxa"/>
@@ -2574,8 +2634,6 @@
               </w:rPr>
               <w:t>“Token shop”</w:t>
             </w:r>
-            <w:bookmarkStart w:id="3" w:name="_GoBack"/>
-            <w:bookmarkEnd w:id="3"/>
           </w:p>
         </w:tc>
         <w:tc>
@@ -2723,12 +2781,6 @@
         </w:tc>
       </w:tr>
       <w:tr>
-        <w:tblPrEx>
-          <w:tblCellMar>
-            <w:top w:w="0" w:type="dxa"/>
-            <w:bottom w:w="0" w:type="dxa"/>
-          </w:tblCellMar>
-        </w:tblPrEx>
         <w:tc>
           <w:tcPr>
             <w:tcW w:w="378" w:type="dxa"/>
@@ -2925,12 +2977,6 @@
                 <w:lang w:val="sr-Latn-RS"/>
               </w:rPr>
             </w:pPr>
-            <w:r>
-              <w:rPr>
-                <w:lang w:val="sr-Latn-RS"/>
-              </w:rPr>
-              <w:t>X</w:t>
-            </w:r>
           </w:p>
         </w:tc>
         <w:tc>
@@ -2971,16 +3017,16 @@
                 <w:lang w:val="sr-Latn-RS"/>
               </w:rPr>
             </w:pPr>
+            <w:r>
+              <w:rPr>
+                <w:lang w:val="sr-Latn-RS"/>
+              </w:rPr>
+              <w:t>X</w:t>
+            </w:r>
           </w:p>
         </w:tc>
       </w:tr>
       <w:tr>
-        <w:tblPrEx>
-          <w:tblCellMar>
-            <w:top w:w="0" w:type="dxa"/>
-            <w:bottom w:w="0" w:type="dxa"/>
-          </w:tblCellMar>
-        </w:tblPrEx>
         <w:tc>
           <w:tcPr>
             <w:tcW w:w="378" w:type="dxa"/>
@@ -3268,12 +3314,6 @@
         </w:tc>
       </w:tr>
       <w:tr>
-        <w:tblPrEx>
-          <w:tblCellMar>
-            <w:top w:w="0" w:type="dxa"/>
-            <w:bottom w:w="0" w:type="dxa"/>
-          </w:tblCellMar>
-        </w:tblPrEx>
         <w:tc>
           <w:tcPr>
             <w:tcW w:w="378" w:type="dxa"/>
@@ -3363,7 +3403,42 @@
                 <w:sz w:val="18"/>
                 <w:lang w:val="sr-Latn-RS"/>
               </w:rPr>
-              <w:t>Prikaz ocene tima</w:t>
+              <w:t>Prikaz</w:t>
+            </w:r>
+            <w:r>
+              <w:rPr>
+                <w:sz w:val="18"/>
+                <w:lang w:val="sr-Latn-RS"/>
+              </w:rPr>
+              <w:t>ati</w:t>
+            </w:r>
+            <w:r>
+              <w:rPr>
+                <w:sz w:val="18"/>
+                <w:lang w:val="sr-Latn-RS"/>
+              </w:rPr>
+              <w:t xml:space="preserve"> ocen</w:t>
+            </w:r>
+            <w:r>
+              <w:rPr>
+                <w:sz w:val="18"/>
+                <w:lang w:val="sr-Latn-RS"/>
+              </w:rPr>
+              <w:t>u</w:t>
+            </w:r>
+            <w:r>
+              <w:rPr>
+                <w:sz w:val="18"/>
+                <w:lang w:val="sr-Latn-RS"/>
+              </w:rPr>
+              <w:t xml:space="preserve"> tima</w:t>
+            </w:r>
+            <w:r>
+              <w:rPr>
+                <w:sz w:val="18"/>
+                <w:lang w:val="sr-Latn-RS"/>
+              </w:rPr>
+              <w:t xml:space="preserve"> na nekoj od glavnih stranica </w:t>
             </w:r>
           </w:p>
         </w:tc>
@@ -3512,12 +3587,6 @@
         </w:tc>
       </w:tr>
       <w:tr>
-        <w:tblPrEx>
-          <w:tblCellMar>
-            <w:top w:w="0" w:type="dxa"/>
-            <w:bottom w:w="0" w:type="dxa"/>
-          </w:tblCellMar>
-        </w:tblPrEx>
         <w:trPr>
           <w:trHeight w:val="628"/>
         </w:trPr>
@@ -3652,7 +3721,35 @@
                 <w:sz w:val="18"/>
                 <w:lang w:val="sr-Latn-RS"/>
               </w:rPr>
-              <w:t>.</w:t>
+              <w:t xml:space="preserve"> i </w:t>
+            </w:r>
+            <w:r>
+              <w:rPr>
+                <w:sz w:val="18"/>
+                <w:lang w:val="sr-Latn-RS"/>
+              </w:rPr>
+              <w:t>tok događaja</w:t>
+            </w:r>
+            <w:r>
+              <w:rPr>
+                <w:sz w:val="18"/>
+                <w:lang w:val="sr-Latn-RS"/>
+              </w:rPr>
+              <w:t xml:space="preserve"> </w:t>
+            </w:r>
+            <w:r>
+              <w:rPr>
+                <w:sz w:val="18"/>
+                <w:lang w:val="sr-Latn-RS"/>
+              </w:rPr>
+              <w:t>ukoliko s</w:t>
+            </w:r>
+            <w:r>
+              <w:rPr>
+                <w:sz w:val="18"/>
+                <w:lang w:val="sr-Latn-RS"/>
+              </w:rPr>
+              <w:t>e ne odabere deo, vozač ili menadžer.</w:t>
             </w:r>
           </w:p>
         </w:tc>
@@ -3801,12 +3898,6 @@
         </w:tc>
       </w:tr>
       <w:tr>
-        <w:tblPrEx>
-          <w:tblCellMar>
-            <w:top w:w="0" w:type="dxa"/>
-            <w:bottom w:w="0" w:type="dxa"/>
-          </w:tblCellMar>
-        </w:tblPrEx>
         <w:tc>
           <w:tcPr>
             <w:tcW w:w="378" w:type="dxa"/>
@@ -4093,12 +4184,6 @@
         </w:tc>
       </w:tr>
       <w:tr>
-        <w:tblPrEx>
-          <w:tblCellMar>
-            <w:top w:w="0" w:type="dxa"/>
-            <w:bottom w:w="0" w:type="dxa"/>
-          </w:tblCellMar>
-        </w:tblPrEx>
         <w:tc>
           <w:tcPr>
             <w:tcW w:w="378" w:type="dxa"/>
@@ -4159,27 +4244,17 @@
           <w:p>
             <w:pPr>
               <w:spacing w:before="40" w:after="40"/>
-            </w:pPr>
-            <w:r>
               <w:rPr>
                 <w:sz w:val="18"/>
                 <w:lang w:val="sr-Latn-RS"/>
               </w:rPr>
-              <w:t>ssu_13_dodavanje</w:t>
-            </w:r>
+            </w:pPr>
             <w:r>
               <w:rPr>
                 <w:sz w:val="18"/>
                 <w:lang w:val="sr-Latn-RS"/>
               </w:rPr>
-              <w:t>_</w:t>
-            </w:r>
-            <w:r>
-              <w:rPr>
-                <w:sz w:val="18"/>
-                <w:lang w:val="sr-Latn-RS"/>
-              </w:rPr>
-              <w:t>delova.docx</w:t>
+              <w:t>ssu_13_dodavanje_delova.docx</w:t>
             </w:r>
           </w:p>
         </w:tc>
@@ -4197,36 +4272,30 @@
             <w:pPr>
               <w:spacing w:before="40" w:after="40"/>
               <w:rPr>
-                <w:lang w:val="sr-Latn-RS"/>
-              </w:rPr>
-            </w:pPr>
-            <w:r>
-              <w:rPr>
                 <w:sz w:val="18"/>
                 <w:lang w:val="sr-Latn-RS"/>
               </w:rPr>
-              <w:t xml:space="preserve">Nije </w:t>
-            </w:r>
+            </w:pPr>
             <w:r>
               <w:rPr>
                 <w:sz w:val="18"/>
                 <w:lang w:val="sr-Latn-RS"/>
               </w:rPr>
-              <w:t>razrađen tok događaja ukoliko s</w:t>
+              <w:t>Nepotpuno objašnjeni t</w:t>
             </w:r>
             <w:r>
               <w:rPr>
                 <w:sz w:val="18"/>
                 <w:lang w:val="sr-Latn-RS"/>
               </w:rPr>
-              <w:t xml:space="preserve">e ne </w:t>
+              <w:t>okovi 2.2.2 i 2.2.3</w:t>
             </w:r>
             <w:r>
               <w:rPr>
                 <w:sz w:val="18"/>
                 <w:lang w:val="sr-Latn-RS"/>
               </w:rPr>
-              <w:t>odabere deo, vozač ili menadžer.</w:t>
+              <w:t>.</w:t>
             </w:r>
           </w:p>
         </w:tc>
@@ -4375,12 +4444,6 @@
         </w:tc>
       </w:tr>
       <w:tr>
-        <w:tblPrEx>
-          <w:tblCellMar>
-            <w:top w:w="0" w:type="dxa"/>
-            <w:bottom w:w="0" w:type="dxa"/>
-          </w:tblCellMar>
-        </w:tblPrEx>
         <w:tc>
           <w:tcPr>
             <w:tcW w:w="378" w:type="dxa"/>
@@ -4541,6 +4604,12 @@
                 <w:lang w:val="sr-Latn-RS"/>
               </w:rPr>
             </w:pPr>
+            <w:r>
+              <w:rPr>
+                <w:lang w:val="sr-Latn-RS"/>
+              </w:rPr>
+              <w:t>X</w:t>
+            </w:r>
           </w:p>
         </w:tc>
         <w:tc>
@@ -4580,12 +4649,6 @@
                 <w:lang w:val="sr-Latn-RS"/>
               </w:rPr>
             </w:pPr>
-            <w:r>
-              <w:rPr>
-                <w:lang w:val="sr-Latn-RS"/>
-              </w:rPr>
-              <w:t>X</w:t>
-            </w:r>
           </w:p>
         </w:tc>
         <w:tc>
@@ -4630,12 +4693,6 @@
         </w:tc>
       </w:tr>
       <w:tr>
-        <w:tblPrEx>
-          <w:tblCellMar>
-            <w:top w:w="0" w:type="dxa"/>
-            <w:bottom w:w="0" w:type="dxa"/>
-          </w:tblCellMar>
-        </w:tblPrEx>
         <w:tc>
           <w:tcPr>
             <w:tcW w:w="378" w:type="dxa"/>
@@ -4731,31 +4788,7 @@
               <w:rPr>
                 <w:lang w:val="sr-Latn-RS"/>
               </w:rPr>
-              <w:t xml:space="preserve">Tačka 2.2.1 </w:t>
-            </w:r>
-            <w:r>
-              <w:rPr>
-                <w:lang w:val="sr-Latn-RS"/>
-              </w:rPr>
-              <w:t>korak 1 -</w:t>
-            </w:r>
-            <w:r>
-              <w:rPr>
-                <w:lang w:val="sr-Latn-RS"/>
-              </w:rPr>
-              <w:t xml:space="preserve">sistem ne prebacuje na stranu za pregled svih </w:t>
-            </w:r>
-            <w:r>
-              <w:rPr>
-                <w:lang w:val="sr-Latn-RS"/>
-              </w:rPr>
-              <w:t>delova</w:t>
-            </w:r>
-            <w:r>
-              <w:rPr>
-                <w:lang w:val="sr-Latn-RS"/>
-              </w:rPr>
-              <w:t xml:space="preserve"> (koja ne postoji u prototipu), već se stvara padajuća lista.</w:t>
+              <w:t>Tačka 2.2.1 korak 1 -sistem ne prebacuje na stranu za pregled svih delova (koja ne postoji u prototipu), već se stvara padajuća lista.</w:t>
             </w:r>
           </w:p>
         </w:tc>
@@ -4904,12 +4937,6 @@
         </w:tc>
       </w:tr>
       <w:tr>
-        <w:tblPrEx>
-          <w:tblCellMar>
-            <w:top w:w="0" w:type="dxa"/>
-            <w:bottom w:w="0" w:type="dxa"/>
-          </w:tblCellMar>
-        </w:tblPrEx>
         <w:tc>
           <w:tcPr>
             <w:tcW w:w="378" w:type="dxa"/>
@@ -5005,7 +5032,37 @@
               <w:rPr>
                 <w:lang w:val="sr-Latn-RS"/>
               </w:rPr>
-              <w:t>Informacija o količini koja može biti dodata.</w:t>
+              <w:t>Dodati na stranicu i</w:t>
+            </w:r>
+            <w:r>
+              <w:rPr>
+                <w:lang w:val="sr-Latn-RS"/>
+              </w:rPr>
+              <w:t>nformacij</w:t>
+            </w:r>
+            <w:r>
+              <w:rPr>
+                <w:lang w:val="sr-Latn-RS"/>
+              </w:rPr>
+              <w:t>u</w:t>
+            </w:r>
+            <w:r>
+              <w:rPr>
+                <w:lang w:val="sr-Latn-RS"/>
+              </w:rPr>
+              <w:t xml:space="preserve"> o</w:t>
+            </w:r>
+            <w:r>
+              <w:rPr>
+                <w:lang w:val="sr-Latn-RS"/>
+              </w:rPr>
+              <w:t xml:space="preserve"> maksimalnoj</w:t>
+            </w:r>
+            <w:r>
+              <w:rPr>
+                <w:lang w:val="sr-Latn-RS"/>
+              </w:rPr>
+              <w:t xml:space="preserve"> količini koja može biti dodata.</w:t>
             </w:r>
           </w:p>
         </w:tc>
@@ -5153,12 +5210,6 @@
         </w:tc>
       </w:tr>
       <w:tr>
-        <w:tblPrEx>
-          <w:tblCellMar>
-            <w:top w:w="0" w:type="dxa"/>
-            <w:bottom w:w="0" w:type="dxa"/>
-          </w:tblCellMar>
-        </w:tblPrEx>
         <w:tc>
           <w:tcPr>
             <w:tcW w:w="378" w:type="dxa"/>
@@ -5413,12 +5464,6 @@
         </w:tc>
       </w:tr>
       <w:tr>
-        <w:tblPrEx>
-          <w:tblCellMar>
-            <w:top w:w="0" w:type="dxa"/>
-            <w:bottom w:w="0" w:type="dxa"/>
-          </w:tblCellMar>
-        </w:tblPrEx>
         <w:tc>
           <w:tcPr>
             <w:tcW w:w="378" w:type="dxa"/>
@@ -5536,14 +5581,28 @@
                 <w:sz w:val="18"/>
                 <w:lang w:val="sr-Latn-RS"/>
               </w:rPr>
-              <w:t xml:space="preserve">e ne odabere </w:t>
+              <w:t>e ne odabere jedan od ponuđenih popusta</w:t>
             </w:r>
             <w:r>
               <w:rPr>
                 <w:sz w:val="18"/>
                 <w:lang w:val="sr-Latn-RS"/>
               </w:rPr>
-              <w:t>jedan od ponuđenih popusta.</w:t>
+              <w:t xml:space="preserve"> i </w:t>
+            </w:r>
+            <w:r>
+              <w:rPr>
+                <w:sz w:val="18"/>
+                <w:lang w:val="sr-Latn-RS"/>
+              </w:rPr>
+              <w:t xml:space="preserve">tok događaja ukoliko </w:t>
+            </w:r>
+            <w:r>
+              <w:rPr>
+                <w:sz w:val="18"/>
+                <w:lang w:val="sr-Latn-RS"/>
+              </w:rPr>
+              <w:t>se unese nevalidan datum.</w:t>
             </w:r>
           </w:p>
         </w:tc>
@@ -5692,12 +5751,6 @@
         </w:tc>
       </w:tr>
       <w:tr>
-        <w:tblPrEx>
-          <w:tblCellMar>
-            <w:top w:w="0" w:type="dxa"/>
-            <w:bottom w:w="0" w:type="dxa"/>
-          </w:tblCellMar>
-        </w:tblPrEx>
         <w:tc>
           <w:tcPr>
             <w:tcW w:w="378" w:type="dxa"/>
@@ -5866,6 +5919,12 @@
                 <w:lang w:val="sr-Latn-RS"/>
               </w:rPr>
             </w:pPr>
+            <w:r>
+              <w:rPr>
+                <w:lang w:val="sr-Latn-RS"/>
+              </w:rPr>
+              <w:t>X</w:t>
+            </w:r>
           </w:p>
         </w:tc>
         <w:tc>
@@ -5905,12 +5964,6 @@
                 <w:lang w:val="sr-Latn-RS"/>
               </w:rPr>
             </w:pPr>
-            <w:r>
-              <w:rPr>
-                <w:lang w:val="sr-Latn-RS"/>
-              </w:rPr>
-              <w:t>X</w:t>
-            </w:r>
           </w:p>
         </w:tc>
         <w:tc>
@@ -5955,12 +6008,6 @@
         </w:tc>
       </w:tr>
       <w:tr>
-        <w:tblPrEx>
-          <w:tblCellMar>
-            <w:top w:w="0" w:type="dxa"/>
-            <w:bottom w:w="0" w:type="dxa"/>
-          </w:tblCellMar>
-        </w:tblPrEx>
         <w:tc>
           <w:tcPr>
             <w:tcW w:w="378" w:type="dxa"/>
@@ -5984,13 +6031,7 @@
                 <w:lang w:val="sr-Latn-RS"/>
               </w:rPr>
               <w:lastRenderedPageBreak/>
-              <w:t>1</w:t>
-            </w:r>
-            <w:r>
-              <w:rPr>
-                <w:lang w:val="sr-Latn-RS"/>
-              </w:rPr>
-              <w:t>4</w:t>
+              <w:t>14</w:t>
             </w:r>
           </w:p>
         </w:tc>
@@ -6065,21 +6106,7 @@
                 <w:sz w:val="18"/>
                 <w:lang w:val="sr-Latn-RS"/>
               </w:rPr>
-              <w:t xml:space="preserve">Nije </w:t>
-            </w:r>
-            <w:r>
-              <w:rPr>
-                <w:sz w:val="18"/>
-                <w:lang w:val="sr-Latn-RS"/>
-              </w:rPr>
-              <w:t xml:space="preserve">razrađen tok događaja ukoliko </w:t>
-            </w:r>
-            <w:r>
-              <w:rPr>
-                <w:sz w:val="18"/>
-                <w:lang w:val="sr-Latn-RS"/>
-              </w:rPr>
-              <w:t>se unese nevalidan datum.</w:t>
+              <w:t>Nepotpuno objašnjen tok 2.2.2.</w:t>
             </w:r>
           </w:p>
         </w:tc>
@@ -6228,12 +6255,6 @@
         </w:tc>
       </w:tr>
       <w:tr>
-        <w:tblPrEx>
-          <w:tblCellMar>
-            <w:top w:w="0" w:type="dxa"/>
-            <w:bottom w:w="0" w:type="dxa"/>
-          </w:tblCellMar>
-        </w:tblPrEx>
         <w:tc>
           <w:tcPr>
             <w:tcW w:w="378" w:type="dxa"/>
@@ -6256,13 +6277,7 @@
               <w:rPr>
                 <w:lang w:val="sr-Latn-RS"/>
               </w:rPr>
-              <w:t>1</w:t>
-            </w:r>
-            <w:r>
-              <w:rPr>
-                <w:lang w:val="sr-Latn-RS"/>
-              </w:rPr>
-              <w:t>5</w:t>
+              <w:t>15</w:t>
             </w:r>
           </w:p>
         </w:tc>
@@ -6351,28 +6366,7 @@
                 <w:sz w:val="18"/>
                 <w:lang w:val="sr-Latn-RS"/>
               </w:rPr>
-              <w:t xml:space="preserve">a </w:t>
-            </w:r>
-            <w:r>
-              <w:rPr>
-                <w:sz w:val="18"/>
-                <w:lang w:val="sr-Latn-RS"/>
-              </w:rPr>
-              <w:t xml:space="preserve">korisnika </w:t>
-            </w:r>
-            <w:r>
-              <w:rPr>
-                <w:sz w:val="18"/>
-                <w:lang w:val="sr-Latn-RS"/>
-              </w:rPr>
-              <w:t xml:space="preserve">na osnovnu stranu za </w:t>
-            </w:r>
-            <w:r>
-              <w:rPr>
-                <w:sz w:val="18"/>
-                <w:lang w:val="sr-Latn-RS"/>
-              </w:rPr>
-              <w:t>pregled svih reklama.</w:t>
+              <w:t>a korisnika na osnovnu stranu za pregled svih reklama.</w:t>
             </w:r>
           </w:p>
         </w:tc>
@@ -6521,12 +6515,6 @@
         </w:tc>
       </w:tr>
       <w:tr>
-        <w:tblPrEx>
-          <w:tblCellMar>
-            <w:top w:w="0" w:type="dxa"/>
-            <w:bottom w:w="0" w:type="dxa"/>
-          </w:tblCellMar>
-        </w:tblPrEx>
         <w:tc>
           <w:tcPr>
             <w:tcW w:w="378" w:type="dxa"/>
@@ -6549,13 +6537,7 @@
               <w:rPr>
                 <w:lang w:val="sr-Latn-RS"/>
               </w:rPr>
-              <w:t>1</w:t>
-            </w:r>
-            <w:r>
-              <w:rPr>
-                <w:lang w:val="sr-Latn-RS"/>
-              </w:rPr>
-              <w:t>6</w:t>
+              <w:t>16</w:t>
             </w:r>
           </w:p>
         </w:tc>
@@ -6630,25 +6612,7 @@
               <w:rPr>
                 <w:lang w:val="sr-Latn-RS"/>
               </w:rPr>
-              <w:t>Tačka 2.2.</w:t>
-            </w:r>
-            <w:r>
-              <w:rPr>
-                <w:lang w:val="sr-Latn-RS"/>
-              </w:rPr>
-              <w:t xml:space="preserve">1 </w:t>
-            </w:r>
-            <w:r>
-              <w:rPr>
-                <w:lang w:val="sr-Latn-RS"/>
-              </w:rPr>
-              <w:t xml:space="preserve">korak 1 - </w:t>
-            </w:r>
-            <w:r>
-              <w:rPr>
-                <w:lang w:val="sr-Latn-RS"/>
-              </w:rPr>
-              <w:t>sistem ne prebacuje na stranu za pregled svih reklama (koja ne postoji u prototipu), već se stvara padajuća lista.</w:t>
+              <w:t>Tačka 2.2.1 korak 1 - sistem ne prebacuje na stranu za pregled svih reklama (koja ne postoji u prototipu), već se stvara padajuća lista.</w:t>
             </w:r>
           </w:p>
         </w:tc>
@@ -6797,12 +6761,6 @@
         </w:tc>
       </w:tr>
       <w:tr>
-        <w:tblPrEx>
-          <w:tblCellMar>
-            <w:top w:w="0" w:type="dxa"/>
-            <w:bottom w:w="0" w:type="dxa"/>
-          </w:tblCellMar>
-        </w:tblPrEx>
         <w:tc>
           <w:tcPr>
             <w:tcW w:w="378" w:type="dxa"/>
@@ -6825,13 +6783,7 @@
               <w:rPr>
                 <w:lang w:val="sr-Latn-RS"/>
               </w:rPr>
-              <w:t>1</w:t>
-            </w:r>
-            <w:r>
-              <w:rPr>
-                <w:lang w:val="sr-Latn-RS"/>
-              </w:rPr>
-              <w:t>7</w:t>
+              <w:t>17</w:t>
             </w:r>
           </w:p>
         </w:tc>
@@ -6905,25 +6857,19 @@
               <w:rPr>
                 <w:lang w:val="sr-Latn-RS"/>
               </w:rPr>
-              <w:t>Tačka 2.2.2</w:t>
-            </w:r>
-            <w:r>
-              <w:rPr>
-                <w:lang w:val="sr-Latn-RS"/>
-              </w:rPr>
-              <w:t xml:space="preserve"> korak 1 - </w:t>
-            </w:r>
-            <w:r>
-              <w:rPr>
-                <w:lang w:val="sr-Latn-RS"/>
-              </w:rPr>
-              <w:t>sistem vraća korisnika na osnovnu stranu za reklame</w:t>
-            </w:r>
-            <w:r>
-              <w:rPr>
-                <w:lang w:val="sr-Latn-RS"/>
-              </w:rPr>
-              <w:t>.</w:t>
+              <w:t>Tačka 2.2.2 korak 1 - sistem vraća korisnika na osnovnu stranu za reklame</w:t>
+            </w:r>
+            <w:r>
+              <w:rPr>
+                <w:lang w:val="sr-Latn-RS"/>
+              </w:rPr>
+              <w:t xml:space="preserve">, </w:t>
+            </w:r>
+            <w:r>
+              <w:rPr>
+                <w:lang w:val="sr-Latn-RS"/>
+              </w:rPr>
+              <w:t>a ne na stranicu za pregled svih delova određenog tipa.</w:t>
             </w:r>
           </w:p>
         </w:tc>
@@ -6983,6 +6929,12 @@
                 <w:lang w:val="sr-Latn-RS"/>
               </w:rPr>
             </w:pPr>
+            <w:r>
+              <w:rPr>
+                <w:lang w:val="sr-Latn-RS"/>
+              </w:rPr>
+              <w:t>X</w:t>
+            </w:r>
           </w:p>
         </w:tc>
         <w:tc>
@@ -7022,12 +6974,6 @@
                 <w:lang w:val="sr-Latn-RS"/>
               </w:rPr>
             </w:pPr>
-            <w:r>
-              <w:rPr>
-                <w:lang w:val="sr-Latn-RS"/>
-              </w:rPr>
-              <w:t>X</w:t>
-            </w:r>
           </w:p>
         </w:tc>
         <w:tc>
@@ -7072,12 +7018,6 @@
         </w:tc>
       </w:tr>
       <w:tr>
-        <w:tblPrEx>
-          <w:tblCellMar>
-            <w:top w:w="0" w:type="dxa"/>
-            <w:bottom w:w="0" w:type="dxa"/>
-          </w:tblCellMar>
-        </w:tblPrEx>
         <w:tc>
           <w:tcPr>
             <w:tcW w:w="378" w:type="dxa"/>
@@ -7186,14 +7126,7 @@
                 <w:sz w:val="18"/>
                 <w:lang w:val="sr-Latn-RS"/>
               </w:rPr>
-              <w:t xml:space="preserve">e ne odabere jedan od ponuđenih </w:t>
-            </w:r>
-            <w:r>
-              <w:rPr>
-                <w:sz w:val="18"/>
-                <w:lang w:val="sr-Latn-RS"/>
-              </w:rPr>
-              <w:t>reklama.</w:t>
+              <w:t>e ne odabere jedna od ponuđenih reklama.</w:t>
             </w:r>
           </w:p>
         </w:tc>
@@ -7342,12 +7275,6 @@
         </w:tc>
       </w:tr>
       <w:tr>
-        <w:tblPrEx>
-          <w:tblCellMar>
-            <w:top w:w="0" w:type="dxa"/>
-            <w:bottom w:w="0" w:type="dxa"/>
-          </w:tblCellMar>
-        </w:tblPrEx>
         <w:tc>
           <w:tcPr>
             <w:tcW w:w="378" w:type="dxa"/>
@@ -7590,12 +7517,6 @@
         </w:tc>
       </w:tr>
       <w:tr>
-        <w:tblPrEx>
-          <w:tblCellMar>
-            <w:top w:w="0" w:type="dxa"/>
-            <w:bottom w:w="0" w:type="dxa"/>
-          </w:tblCellMar>
-        </w:tblPrEx>
         <w:tc>
           <w:tcPr>
             <w:tcW w:w="378" w:type="dxa"/>
@@ -7749,6 +7670,12 @@
                 <w:lang w:val="sr-Latn-RS"/>
               </w:rPr>
             </w:pPr>
+            <w:r>
+              <w:rPr>
+                <w:lang w:val="sr-Latn-RS"/>
+              </w:rPr>
+              <w:t>X</w:t>
+            </w:r>
           </w:p>
         </w:tc>
         <w:tc>
@@ -7788,12 +7715,6 @@
                 <w:lang w:val="sr-Latn-RS"/>
               </w:rPr>
             </w:pPr>
-            <w:r>
-              <w:rPr>
-                <w:lang w:val="sr-Latn-RS"/>
-              </w:rPr>
-              <w:t>X</w:t>
-            </w:r>
           </w:p>
         </w:tc>
         <w:tc>
@@ -7838,12 +7759,6 @@
         </w:tc>
       </w:tr>
       <w:tr>
-        <w:tblPrEx>
-          <w:tblCellMar>
-            <w:top w:w="0" w:type="dxa"/>
-            <w:bottom w:w="0" w:type="dxa"/>
-          </w:tblCellMar>
-        </w:tblPrEx>
         <w:tc>
           <w:tcPr>
             <w:tcW w:w="378" w:type="dxa"/>
@@ -7937,7 +7852,7 @@
               <w:rPr>
                 <w:lang w:val="sr-Latn-RS"/>
               </w:rPr>
-              <w:t>Tačka 2.2.2 korak 1 - sistem vraća korisnika na osnovnu stranu za reklame.</w:t>
+              <w:t>Tačka 2.2.2 korak 1 - sistem vraća korisnika na osnovnu stranu za reklame, a ne na stranicu za pregled svih delova određenog tipa.</w:t>
             </w:r>
           </w:p>
         </w:tc>
@@ -7997,6 +7912,12 @@
                 <w:lang w:val="sr-Latn-RS"/>
               </w:rPr>
             </w:pPr>
+            <w:r>
+              <w:rPr>
+                <w:lang w:val="sr-Latn-RS"/>
+              </w:rPr>
+              <w:t>X</w:t>
+            </w:r>
           </w:p>
         </w:tc>
         <w:tc>
@@ -8036,12 +7957,6 @@
                 <w:lang w:val="sr-Latn-RS"/>
               </w:rPr>
             </w:pPr>
-            <w:r>
-              <w:rPr>
-                <w:lang w:val="sr-Latn-RS"/>
-              </w:rPr>
-              <w:t>X</w:t>
-            </w:r>
           </w:p>
         </w:tc>
         <w:tc>
@@ -8086,12 +8001,6 @@
         </w:tc>
       </w:tr>
       <w:tr>
-        <w:tblPrEx>
-          <w:tblCellMar>
-            <w:top w:w="0" w:type="dxa"/>
-            <w:bottom w:w="0" w:type="dxa"/>
-          </w:tblCellMar>
-        </w:tblPrEx>
         <w:tc>
           <w:tcPr>
             <w:tcW w:w="378" w:type="dxa"/>
@@ -8185,25 +8094,7 @@
               <w:rPr>
                 <w:lang w:val="sr-Latn-RS"/>
               </w:rPr>
-              <w:t>Tačka 2.2.</w:t>
-            </w:r>
-            <w:r>
-              <w:rPr>
-                <w:lang w:val="sr-Latn-RS"/>
-              </w:rPr>
-              <w:t>1</w:t>
-            </w:r>
-            <w:r>
-              <w:rPr>
-                <w:lang w:val="sr-Latn-RS"/>
-              </w:rPr>
-              <w:t xml:space="preserve"> korak </w:t>
-            </w:r>
-            <w:r>
-              <w:rPr>
-                <w:lang w:val="sr-Latn-RS"/>
-              </w:rPr>
-              <w:t>5 – sistem izbacuje dijalog za potvrdu izbora koji nije naveden u SSU.</w:t>
+              <w:t>Tačka 2.2.1 korak 5 – sistem izbacuje dijalog za potvrdu izbora koji nije naveden u SSU.</w:t>
             </w:r>
           </w:p>
         </w:tc>
@@ -8352,12 +8243,6 @@
         </w:tc>
       </w:tr>
       <w:tr>
-        <w:tblPrEx>
-          <w:tblCellMar>
-            <w:top w:w="0" w:type="dxa"/>
-            <w:bottom w:w="0" w:type="dxa"/>
-          </w:tblCellMar>
-        </w:tblPrEx>
         <w:tc>
           <w:tcPr>
             <w:tcW w:w="378" w:type="dxa"/>
@@ -8380,13 +8265,7 @@
               <w:rPr>
                 <w:lang w:val="sr-Latn-RS"/>
               </w:rPr>
-              <w:t>2</w:t>
-            </w:r>
-            <w:r>
-              <w:rPr>
-                <w:lang w:val="sr-Latn-RS"/>
-              </w:rPr>
-              <w:t>3</w:t>
+              <w:t>23</w:t>
             </w:r>
           </w:p>
         </w:tc>
@@ -8457,25 +8336,258 @@
               <w:rPr>
                 <w:lang w:val="sr-Latn-RS"/>
               </w:rPr>
-              <w:t xml:space="preserve">Kratak opis </w:t>
-            </w:r>
-            <w:r>
-              <w:rPr>
-                <w:lang w:val="sr-Latn-RS"/>
-              </w:rPr>
-              <w:t>–</w:t>
-            </w:r>
-            <w:r>
-              <w:rPr>
-                <w:lang w:val="sr-Latn-RS"/>
-              </w:rPr>
-              <w:t xml:space="preserve"> </w:t>
-            </w:r>
-            <w:r>
-              <w:rPr>
-                <w:lang w:val="sr-Latn-RS"/>
-              </w:rPr>
-              <w:t>Uklanja se popust za tokene.</w:t>
+              <w:t>Tačka 2.1 Kratak opis – Uklanja se popust za tokene a ne popust za delove.</w:t>
+            </w:r>
+          </w:p>
+        </w:tc>
+        <w:tc>
+          <w:tcPr>
+            <w:tcW w:w="287" w:type="dxa"/>
+            <w:tcBorders>
+              <w:top w:val="single" w:sz="6" w:space="0" w:color="auto"/>
+              <w:left w:val="single" w:sz="6" w:space="0" w:color="auto"/>
+              <w:bottom w:val="single" w:sz="6" w:space="0" w:color="auto"/>
+            </w:tcBorders>
+          </w:tcPr>
+          <w:p>
+            <w:pPr>
+              <w:spacing w:before="40" w:after="40"/>
+              <w:jc w:val="center"/>
+              <w:rPr>
+                <w:lang w:val="sr-Latn-RS"/>
+              </w:rPr>
+            </w:pPr>
+          </w:p>
+        </w:tc>
+        <w:tc>
+          <w:tcPr>
+            <w:tcW w:w="482" w:type="dxa"/>
+            <w:gridSpan w:val="3"/>
+            <w:tcBorders>
+              <w:top w:val="single" w:sz="6" w:space="0" w:color="auto"/>
+              <w:left w:val="nil"/>
+              <w:bottom w:val="single" w:sz="6" w:space="0" w:color="auto"/>
+            </w:tcBorders>
+          </w:tcPr>
+          <w:p>
+            <w:pPr>
+              <w:spacing w:before="40" w:after="40"/>
+              <w:jc w:val="center"/>
+              <w:rPr>
+                <w:lang w:val="sr-Latn-RS"/>
+              </w:rPr>
+            </w:pPr>
+          </w:p>
+        </w:tc>
+        <w:tc>
+          <w:tcPr>
+            <w:tcW w:w="384" w:type="dxa"/>
+            <w:tcBorders>
+              <w:top w:val="single" w:sz="6" w:space="0" w:color="auto"/>
+              <w:left w:val="single" w:sz="6" w:space="0" w:color="auto"/>
+              <w:bottom w:val="single" w:sz="6" w:space="0" w:color="auto"/>
+            </w:tcBorders>
+          </w:tcPr>
+          <w:p>
+            <w:pPr>
+              <w:spacing w:before="40" w:after="40"/>
+              <w:jc w:val="center"/>
+              <w:rPr>
+                <w:lang w:val="sr-Latn-RS"/>
+              </w:rPr>
+            </w:pPr>
+            <w:r>
+              <w:rPr>
+                <w:lang w:val="sr-Latn-RS"/>
+              </w:rPr>
+              <w:t>X</w:t>
+            </w:r>
+          </w:p>
+        </w:tc>
+        <w:tc>
+          <w:tcPr>
+            <w:tcW w:w="463" w:type="dxa"/>
+            <w:gridSpan w:val="3"/>
+            <w:tcBorders>
+              <w:top w:val="single" w:sz="6" w:space="0" w:color="auto"/>
+              <w:left w:val="nil"/>
+              <w:bottom w:val="single" w:sz="6" w:space="0" w:color="auto"/>
+            </w:tcBorders>
+          </w:tcPr>
+          <w:p>
+            <w:pPr>
+              <w:spacing w:before="40" w:after="40"/>
+              <w:jc w:val="center"/>
+              <w:rPr>
+                <w:lang w:val="sr-Latn-RS"/>
+              </w:rPr>
+            </w:pPr>
+          </w:p>
+        </w:tc>
+        <w:tc>
+          <w:tcPr>
+            <w:tcW w:w="361" w:type="dxa"/>
+            <w:tcBorders>
+              <w:top w:val="single" w:sz="6" w:space="0" w:color="auto"/>
+              <w:left w:val="single" w:sz="6" w:space="0" w:color="auto"/>
+              <w:bottom w:val="single" w:sz="6" w:space="0" w:color="auto"/>
+            </w:tcBorders>
+          </w:tcPr>
+          <w:p>
+            <w:pPr>
+              <w:spacing w:before="40" w:after="40"/>
+              <w:jc w:val="center"/>
+              <w:rPr>
+                <w:lang w:val="sr-Latn-RS"/>
+              </w:rPr>
+            </w:pPr>
+          </w:p>
+        </w:tc>
+        <w:tc>
+          <w:tcPr>
+            <w:tcW w:w="363" w:type="dxa"/>
+            <w:gridSpan w:val="3"/>
+            <w:tcBorders>
+              <w:top w:val="single" w:sz="6" w:space="0" w:color="auto"/>
+              <w:left w:val="nil"/>
+              <w:bottom w:val="single" w:sz="6" w:space="0" w:color="auto"/>
+            </w:tcBorders>
+          </w:tcPr>
+          <w:p>
+            <w:pPr>
+              <w:spacing w:before="40" w:after="40"/>
+              <w:jc w:val="center"/>
+              <w:rPr>
+                <w:lang w:val="sr-Latn-RS"/>
+              </w:rPr>
+            </w:pPr>
+          </w:p>
+        </w:tc>
+        <w:tc>
+          <w:tcPr>
+            <w:tcW w:w="546" w:type="dxa"/>
+            <w:tcBorders>
+              <w:top w:val="single" w:sz="6" w:space="0" w:color="auto"/>
+              <w:left w:val="single" w:sz="6" w:space="0" w:color="auto"/>
+              <w:bottom w:val="single" w:sz="6" w:space="0" w:color="auto"/>
+              <w:right w:val="single" w:sz="6" w:space="0" w:color="auto"/>
+            </w:tcBorders>
+          </w:tcPr>
+          <w:p>
+            <w:pPr>
+              <w:spacing w:before="40" w:after="40"/>
+              <w:jc w:val="center"/>
+              <w:rPr>
+                <w:lang w:val="sr-Latn-RS"/>
+              </w:rPr>
+            </w:pPr>
+          </w:p>
+        </w:tc>
+      </w:tr>
+      <w:tr>
+        <w:tc>
+          <w:tcPr>
+            <w:tcW w:w="378" w:type="dxa"/>
+            <w:tcBorders>
+              <w:top w:val="single" w:sz="6" w:space="0" w:color="auto"/>
+              <w:left w:val="single" w:sz="6" w:space="0" w:color="auto"/>
+              <w:bottom w:val="single" w:sz="6" w:space="0" w:color="auto"/>
+            </w:tcBorders>
+          </w:tcPr>
+          <w:p>
+            <w:pPr>
+              <w:spacing w:before="40" w:after="40"/>
+              <w:ind w:left="-90" w:right="-108"/>
+              <w:jc w:val="center"/>
+              <w:rPr>
+                <w:lang w:val="sr-Latn-RS"/>
+              </w:rPr>
+            </w:pPr>
+            <w:r>
+              <w:rPr>
+                <w:lang w:val="sr-Latn-RS"/>
+              </w:rPr>
+              <w:t>24</w:t>
+            </w:r>
+          </w:p>
+        </w:tc>
+        <w:tc>
+          <w:tcPr>
+            <w:tcW w:w="450" w:type="dxa"/>
+            <w:tcBorders>
+              <w:top w:val="single" w:sz="6" w:space="0" w:color="auto"/>
+              <w:left w:val="single" w:sz="6" w:space="0" w:color="auto"/>
+              <w:bottom w:val="single" w:sz="6" w:space="0" w:color="auto"/>
+            </w:tcBorders>
+          </w:tcPr>
+          <w:p>
+            <w:pPr>
+              <w:spacing w:before="40" w:after="40"/>
+              <w:ind w:left="-90" w:right="-108"/>
+              <w:jc w:val="center"/>
+              <w:rPr>
+                <w:lang w:val="sr-Latn-RS"/>
+              </w:rPr>
+            </w:pPr>
+          </w:p>
+        </w:tc>
+        <w:tc>
+          <w:tcPr>
+            <w:tcW w:w="1441" w:type="dxa"/>
+            <w:gridSpan w:val="2"/>
+            <w:tcBorders>
+              <w:top w:val="single" w:sz="6" w:space="0" w:color="auto"/>
+              <w:left w:val="single" w:sz="6" w:space="0" w:color="auto"/>
+              <w:bottom w:val="single" w:sz="6" w:space="0" w:color="auto"/>
+              <w:right w:val="single" w:sz="6" w:space="0" w:color="auto"/>
+            </w:tcBorders>
+          </w:tcPr>
+          <w:p>
+            <w:pPr>
+              <w:spacing w:before="40" w:after="40"/>
+              <w:rPr>
+                <w:lang w:val="sr-Latn-RS"/>
+              </w:rPr>
+            </w:pPr>
+            <w:r>
+              <w:rPr>
+                <w:lang w:val="sr-Latn-RS"/>
+              </w:rPr>
+              <w:t>ssu_15_gasenje_reklame.docx</w:t>
+            </w:r>
+          </w:p>
+        </w:tc>
+        <w:tc>
+          <w:tcPr>
+            <w:tcW w:w="5623" w:type="dxa"/>
+            <w:gridSpan w:val="10"/>
+            <w:tcBorders>
+              <w:top w:val="single" w:sz="6" w:space="0" w:color="auto"/>
+              <w:left w:val="nil"/>
+              <w:bottom w:val="single" w:sz="6" w:space="0" w:color="auto"/>
+            </w:tcBorders>
+          </w:tcPr>
+          <w:p>
+            <w:pPr>
+              <w:spacing w:before="40" w:after="40"/>
+              <w:rPr>
+                <w:sz w:val="18"/>
+                <w:lang w:val="sr-Latn-RS"/>
+              </w:rPr>
+            </w:pPr>
+            <w:r>
+              <w:rPr>
+                <w:sz w:val="18"/>
+                <w:lang w:val="sr-Latn-RS"/>
+              </w:rPr>
+              <w:t>Nepotpuno objašnjen tok 2.2.2</w:t>
+            </w:r>
+            <w:r>
+              <w:rPr>
+                <w:sz w:val="18"/>
+                <w:lang w:val="sr-Latn-RS"/>
+              </w:rPr>
+              <w:t>. Takođe, sadrži i pravopisnu grešku.</w:t>
             </w:r>
           </w:p>
         </w:tc>
@@ -8828,7 +8940,7 @@
     </w:rPrDefault>
     <w:pPrDefault/>
   </w:docDefaults>
-  <w:latentStyles w:defLockedState="0" w:defUIPriority="99" w:defSemiHidden="0" w:defUnhideWhenUsed="0" w:defQFormat="0" w:count="375">
+  <w:latentStyles w:defLockedState="0" w:defUIPriority="99" w:defSemiHidden="0" w:defUnhideWhenUsed="0" w:defQFormat="0" w:count="376">
     <w:lsdException w:name="Normal" w:uiPriority="0" w:qFormat="1"/>
     <w:lsdException w:name="heading 1" w:uiPriority="9" w:qFormat="1"/>
     <w:lsdException w:name="heading 2" w:uiPriority="9" w:qFormat="1"/>
@@ -8934,7 +9046,6 @@
     <w:lsdException w:name="HTML Sample" w:semiHidden="1" w:unhideWhenUsed="1"/>
     <w:lsdException w:name="HTML Typewriter" w:semiHidden="1" w:unhideWhenUsed="1"/>
     <w:lsdException w:name="HTML Variable" w:semiHidden="1" w:unhideWhenUsed="1"/>
-    <w:lsdException w:name="Normal Table" w:semiHidden="1" w:unhideWhenUsed="1"/>
     <w:lsdException w:name="annotation subject" w:semiHidden="1" w:unhideWhenUsed="1"/>
     <w:lsdException w:name="No List" w:semiHidden="1" w:unhideWhenUsed="1"/>
     <w:lsdException w:name="Outline List 1" w:semiHidden="1" w:unhideWhenUsed="1"/>
@@ -8981,10 +9092,8 @@
     <w:lsdException w:name="Table Subtle 2" w:semiHidden="1" w:unhideWhenUsed="1"/>
     <w:lsdException w:name="Table Web 1" w:semiHidden="1" w:unhideWhenUsed="1"/>
     <w:lsdException w:name="Table Web 2" w:semiHidden="1" w:unhideWhenUsed="1"/>
-    <w:lsdException w:name="Table Web 3" w:semiHidden="1" w:unhideWhenUsed="1"/>
     <w:lsdException w:name="Balloon Text" w:semiHidden="1" w:unhideWhenUsed="1"/>
     <w:lsdException w:name="Table Grid" w:uiPriority="39"/>
-    <w:lsdException w:name="Table Theme" w:semiHidden="1" w:unhideWhenUsed="1"/>
     <w:lsdException w:name="Placeholder Text" w:semiHidden="1"/>
     <w:lsdException w:name="No Spacing" w:uiPriority="1" w:qFormat="1"/>
     <w:lsdException w:name="Light Shading" w:uiPriority="60"/>
@@ -9204,6 +9313,7 @@
     <w:lsdException w:name="Smart Hyperlink" w:semiHidden="1" w:unhideWhenUsed="1"/>
     <w:lsdException w:name="Hashtag" w:semiHidden="1" w:unhideWhenUsed="1"/>
     <w:lsdException w:name="Unresolved Mention" w:semiHidden="1" w:unhideWhenUsed="1"/>
+    <w:lsdException w:name="Smart Link" w:semiHidden="1" w:unhideWhenUsed="1"/>
   </w:latentStyles>
   <w:style w:type="paragraph" w:default="1" w:styleId="Normal">
     <w:name w:val="Normal"/>
@@ -9388,7 +9498,9 @@
   </w:style>
   <w:style w:type="character" w:default="1" w:styleId="DefaultParagraphFont">
     <w:name w:val="Default Paragraph Font"/>
+    <w:uiPriority w:val="1"/>
     <w:semiHidden/>
+    <w:unhideWhenUsed/>
   </w:style>
   <w:style w:type="table" w:default="1" w:styleId="TableNormal">
     <w:name w:val="Normal Table"/>

</xml_diff>